<commit_message>
se mejoro el guion, se redacto el contenido y la identidad grafica
Redactar el contenido restante (Flujo de Demo, Retos del Proyecto, Trabajo, Escalabilidad, Conclusión)
Buscar y definir la identidad gráfica de la presentación.
</commit_message>
<xml_diff>
--- a/Docs/sprint3/Guion de Presentación_ Sprint 3.docx
+++ b/Docs/sprint3/Guion de Presentación_ Sprint 3.docx
@@ -1575,7 +1575,7 @@
       <w:pPr>
         <w:numPr>
           <w:ilvl w:val="0"/>
-          <w:numId w:val="6"/>
+          <w:numId w:val="7"/>
         </w:numPr>
         <w:spacing w:after="0" w:afterAutospacing="0" w:before="240" w:lineRule="auto"/>
         <w:ind w:left="720" w:hanging="360"/>
@@ -1679,7 +1679,7 @@
       <w:pPr>
         <w:numPr>
           <w:ilvl w:val="0"/>
-          <w:numId w:val="6"/>
+          <w:numId w:val="7"/>
         </w:numPr>
         <w:spacing w:after="240" w:before="0" w:beforeAutospacing="0" w:lineRule="auto"/>
         <w:ind w:left="720" w:hanging="360"/>
@@ -2758,16 +2758,286 @@
     </w:p>
     <w:p>
       <w:pPr>
-        <w:jc w:val="center"/>
-        <w:rPr>
-          <w:sz w:val="24"/>
-          <w:szCs w:val="24"/>
-        </w:rPr>
-      </w:pPr>
-      <w:r>
-        <w:rPr>
-          <w:rtl w:val="0"/>
-        </w:rPr>
+        <w:jc w:val="both"/>
+        <w:rPr>
+          <w:sz w:val="24"/>
+          <w:szCs w:val="24"/>
+        </w:rPr>
+      </w:pPr>
+      <w:r>
+        <w:pict>
+          <v:rect style="width:0.0pt;height:1.5pt" o:hr="t" o:hrstd="t" o:hralign="center" fillcolor="#A0A0A0" stroked="f"/>
+        </w:pict>
+      </w:r>
+      <w:r>
+        <w:rPr>
+          <w:rtl w:val="0"/>
+        </w:rPr>
+      </w:r>
+    </w:p>
+    <w:p>
+      <w:pPr>
+        <w:pStyle w:val="Heading4"/>
+        <w:keepNext w:val="0"/>
+        <w:keepLines w:val="0"/>
+        <w:spacing w:after="40" w:before="240" w:lineRule="auto"/>
+        <w:ind w:right="600"/>
+        <w:jc w:val="both"/>
+        <w:rPr>
+          <w:b w:val="1"/>
+          <w:bCs w:val="1"/>
+          <w:color w:val="000000"/>
+        </w:rPr>
+      </w:pPr>
+      <w:bookmarkStart w:colFirst="0" w:colLast="0" w:name="_3htgf2bynsn4" w:id="25"/>
+      <w:bookmarkEnd w:id="25"/>
+      <w:r>
+        <w:rPr>
+          <w:b w:val="1"/>
+          <w:bCs w:val="1"/>
+          <w:color w:val="000000"/>
+          <w:rtl w:val="0"/>
+        </w:rPr>
+        <w:t xml:space="preserve">Diapositiva 14: Estabilidad y Trabajo Futuro</w:t>
+      </w:r>
+    </w:p>
+    <w:p>
+      <w:pPr>
+        <w:spacing w:after="240" w:before="240" w:lineRule="auto"/>
+        <w:ind w:left="600" w:right="600" w:firstLine="0"/>
+        <w:jc w:val="both"/>
+        <w:rPr>
+          <w:sz w:val="24"/>
+          <w:szCs w:val="24"/>
+        </w:rPr>
+      </w:pPr>
+      <w:r>
+        <w:rPr>
+          <w:sz w:val="24"/>
+          <w:szCs w:val="24"/>
+          <w:rtl w:val="0"/>
+        </w:rPr>
+        <w:t xml:space="preserve">(Quien presenta): "Para 'Estabilidad y Trabajo Futuro', queremos dejar claro que el proyecto no termina aquí. Está construido para crecer.</w:t>
+      </w:r>
+    </w:p>
+    <w:p>
+      <w:pPr>
+        <w:numPr>
+          <w:ilvl w:val="0"/>
+          <w:numId w:val="8"/>
+        </w:numPr>
+        <w:spacing w:after="240" w:before="240" w:lineRule="auto"/>
+        <w:ind w:left="1320" w:right="600" w:hanging="360"/>
+        <w:rPr>
+          <w:sz w:val="24"/>
+          <w:szCs w:val="24"/>
+        </w:rPr>
+      </w:pPr>
+      <w:r>
+        <w:rPr>
+          <w:b w:val="1"/>
+          <w:bCs w:val="1"/>
+          <w:sz w:val="24"/>
+          <w:szCs w:val="24"/>
+          <w:rtl w:val="0"/>
+        </w:rPr>
+        <w:t xml:space="preserve">Escalabilidad:</w:t>
+      </w:r>
+      <w:r>
+        <w:rPr>
+          <w:sz w:val="24"/>
+          <w:szCs w:val="24"/>
+          <w:rtl w:val="0"/>
+        </w:rPr>
+        <w:t xml:space="preserve"> La arquitectura que elegimos, basada en PostgreSQL y Node.js, está diseñada para manejar el crecimiento de usuarios y publicaciones. * </w:t>
+      </w:r>
+      <w:r>
+        <w:rPr>
+          <w:b w:val="1"/>
+          <w:bCs w:val="1"/>
+          <w:sz w:val="24"/>
+          <w:szCs w:val="24"/>
+          <w:rtl w:val="0"/>
+        </w:rPr>
+        <w:t xml:space="preserve">Consolidación:</w:t>
+      </w:r>
+      <w:r>
+        <w:rPr>
+          <w:sz w:val="24"/>
+          <w:szCs w:val="24"/>
+          <w:rtl w:val="0"/>
+        </w:rPr>
+        <w:t xml:space="preserve"> A mediano plazo, el objetivo es que el marketplace se consolide como el canal principal de intercambio en la UCT, reemplazando a los grupos informales. * </w:t>
+      </w:r>
+      <w:r>
+        <w:rPr>
+          <w:b w:val="1"/>
+          <w:bCs w:val="1"/>
+          <w:sz w:val="24"/>
+          <w:szCs w:val="24"/>
+          <w:rtl w:val="0"/>
+        </w:rPr>
+        <w:t xml:space="preserve">Trabajo Futuro:</w:t>
+      </w:r>
+      <w:r>
+        <w:rPr>
+          <w:sz w:val="24"/>
+          <w:szCs w:val="24"/>
+          <w:rtl w:val="0"/>
+        </w:rPr>
+        <w:t xml:space="preserve"> Tenemos un backlog de ideas para expandir la plataforma, como implementar alianzas con asociaciones estudiantiles o incluso extenderla a otras universidades."</w:t>
+      </w:r>
+    </w:p>
+    <w:p>
+      <w:pPr>
+        <w:jc w:val="both"/>
+        <w:rPr>
+          <w:sz w:val="24"/>
+          <w:szCs w:val="24"/>
+        </w:rPr>
+      </w:pPr>
+      <w:r>
+        <w:pict>
+          <v:rect style="width:0.0pt;height:1.5pt" o:hr="t" o:hrstd="t" o:hralign="center" fillcolor="#A0A0A0" stroked="f"/>
+        </w:pict>
+      </w:r>
+      <w:r>
+        <w:rPr>
+          <w:rtl w:val="0"/>
+        </w:rPr>
+      </w:r>
+    </w:p>
+    <w:p>
+      <w:pPr>
+        <w:pStyle w:val="Heading4"/>
+        <w:keepNext w:val="0"/>
+        <w:keepLines w:val="0"/>
+        <w:spacing w:after="40" w:before="240" w:lineRule="auto"/>
+        <w:ind w:right="600"/>
+        <w:jc w:val="both"/>
+        <w:rPr>
+          <w:b w:val="1"/>
+          <w:bCs w:val="1"/>
+          <w:color w:val="000000"/>
+        </w:rPr>
+      </w:pPr>
+      <w:bookmarkStart w:colFirst="0" w:colLast="0" w:name="_2vrrgw2m5doa" w:id="26"/>
+      <w:bookmarkEnd w:id="26"/>
+      <w:r>
+        <w:rPr>
+          <w:b w:val="1"/>
+          <w:bCs w:val="1"/>
+          <w:color w:val="000000"/>
+          <w:rtl w:val="0"/>
+        </w:rPr>
+        <w:t xml:space="preserve">Diapositiva 15: Conclusión</w:t>
+      </w:r>
+    </w:p>
+    <w:p>
+      <w:pPr>
+        <w:spacing w:after="240" w:before="240" w:lineRule="auto"/>
+        <w:ind w:left="600" w:right="600" w:firstLine="0"/>
+        <w:jc w:val="both"/>
+        <w:rPr>
+          <w:sz w:val="24"/>
+          <w:szCs w:val="24"/>
+        </w:rPr>
+      </w:pPr>
+      <w:r>
+        <w:rPr>
+          <w:sz w:val="24"/>
+          <w:szCs w:val="24"/>
+          <w:rtl w:val="0"/>
+        </w:rPr>
+        <w:t xml:space="preserve">(Quien presenta): "Y para terminar, nuestra 'Conclusión'.</w:t>
+      </w:r>
+    </w:p>
+    <w:p>
+      <w:pPr>
+        <w:spacing w:after="240" w:before="240" w:lineRule="auto"/>
+        <w:ind w:left="600" w:right="600" w:firstLine="0"/>
+        <w:jc w:val="both"/>
+        <w:rPr>
+          <w:sz w:val="24"/>
+          <w:szCs w:val="24"/>
+        </w:rPr>
+      </w:pPr>
+      <w:r>
+        <w:rPr>
+          <w:sz w:val="24"/>
+          <w:szCs w:val="24"/>
+          <w:rtl w:val="0"/>
+        </w:rPr>
+        <w:t xml:space="preserve">* Este proyecto es una respuesta concreta a las carencias actuales de la comunidad: la desorganización y la falta de seguridad en los canales de intercambio.</w:t>
+      </w:r>
+    </w:p>
+    <w:p>
+      <w:pPr>
+        <w:numPr>
+          <w:ilvl w:val="0"/>
+          <w:numId w:val="6"/>
+        </w:numPr>
+        <w:spacing w:after="240" w:before="240" w:lineRule="auto"/>
+        <w:ind w:left="1320" w:right="600" w:hanging="360"/>
+        <w:rPr>
+          <w:sz w:val="24"/>
+          <w:szCs w:val="24"/>
+        </w:rPr>
+      </w:pPr>
+      <w:r>
+        <w:rPr>
+          <w:b w:val="1"/>
+          <w:bCs w:val="1"/>
+          <w:sz w:val="24"/>
+          <w:szCs w:val="24"/>
+          <w:rtl w:val="0"/>
+        </w:rPr>
+        <w:t xml:space="preserve">Creamos una solución centralizada y confiable.</w:t>
+      </w:r>
+      <w:r>
+        <w:rPr>
+          <w:sz w:val="24"/>
+          <w:szCs w:val="24"/>
+          <w:rtl w:val="0"/>
+        </w:rPr>
+        <w:t xml:space="preserve"> * Nuestro foco siempre fue la </w:t>
+      </w:r>
+      <w:r>
+        <w:rPr>
+          <w:b w:val="1"/>
+          <w:bCs w:val="1"/>
+          <w:sz w:val="24"/>
+          <w:szCs w:val="24"/>
+          <w:rtl w:val="0"/>
+        </w:rPr>
+        <w:t xml:space="preserve">confianza</w:t>
+      </w:r>
+      <w:r>
+        <w:rPr>
+          <w:sz w:val="24"/>
+          <w:szCs w:val="24"/>
+          <w:rtl w:val="0"/>
+        </w:rPr>
+        <w:t xml:space="preserve">, y la garantizamos usando la verificación del correo institucional . * Al final, no solo cubrimos una necesidad, sino que también fomentamos la economía colaborativa y fortalecemos el sentido de comunidad en la UCT.</w:t>
+      </w:r>
+    </w:p>
+    <w:p>
+      <w:pPr>
+        <w:spacing w:after="240" w:before="240" w:lineRule="auto"/>
+        <w:ind w:left="600" w:right="600" w:firstLine="0"/>
+        <w:jc w:val="both"/>
+        <w:rPr>
+          <w:sz w:val="24"/>
+          <w:szCs w:val="24"/>
+        </w:rPr>
+      </w:pPr>
+      <w:r>
+        <w:rPr>
+          <w:sz w:val="24"/>
+          <w:szCs w:val="24"/>
+          <w:rtl w:val="0"/>
+        </w:rPr>
+        <w:t xml:space="preserve">Muchas gracias."</w:t>
       </w:r>
     </w:p>
     <w:sectPr>
@@ -3332,6 +3602,226 @@
     </w:lvl>
   </w:abstractNum>
   <w:abstractNum w:abstractNumId="6">
+    <w:lvl w:ilvl="0">
+      <w:start w:val="1"/>
+      <w:numFmt w:val="bullet"/>
+      <w:lvlText w:val="●"/>
+      <w:lvlJc w:val="left"/>
+      <w:pPr>
+        <w:ind w:left="720" w:hanging="360"/>
+      </w:pPr>
+      <w:rPr>
+        <w:u w:val="none"/>
+      </w:rPr>
+    </w:lvl>
+    <w:lvl w:ilvl="1">
+      <w:start w:val="1"/>
+      <w:numFmt w:val="bullet"/>
+      <w:lvlText w:val="○"/>
+      <w:lvlJc w:val="left"/>
+      <w:pPr>
+        <w:ind w:left="1440" w:hanging="360"/>
+      </w:pPr>
+      <w:rPr>
+        <w:u w:val="none"/>
+      </w:rPr>
+    </w:lvl>
+    <w:lvl w:ilvl="2">
+      <w:start w:val="1"/>
+      <w:numFmt w:val="bullet"/>
+      <w:lvlText w:val="■"/>
+      <w:lvlJc w:val="left"/>
+      <w:pPr>
+        <w:ind w:left="2160" w:hanging="360"/>
+      </w:pPr>
+      <w:rPr>
+        <w:u w:val="none"/>
+      </w:rPr>
+    </w:lvl>
+    <w:lvl w:ilvl="3">
+      <w:start w:val="1"/>
+      <w:numFmt w:val="bullet"/>
+      <w:lvlText w:val="●"/>
+      <w:lvlJc w:val="left"/>
+      <w:pPr>
+        <w:ind w:left="2880" w:hanging="360"/>
+      </w:pPr>
+      <w:rPr>
+        <w:u w:val="none"/>
+      </w:rPr>
+    </w:lvl>
+    <w:lvl w:ilvl="4">
+      <w:start w:val="1"/>
+      <w:numFmt w:val="bullet"/>
+      <w:lvlText w:val="○"/>
+      <w:lvlJc w:val="left"/>
+      <w:pPr>
+        <w:ind w:left="3600" w:hanging="360"/>
+      </w:pPr>
+      <w:rPr>
+        <w:u w:val="none"/>
+      </w:rPr>
+    </w:lvl>
+    <w:lvl w:ilvl="5">
+      <w:start w:val="1"/>
+      <w:numFmt w:val="bullet"/>
+      <w:lvlText w:val="■"/>
+      <w:lvlJc w:val="left"/>
+      <w:pPr>
+        <w:ind w:left="4320" w:hanging="360"/>
+      </w:pPr>
+      <w:rPr>
+        <w:u w:val="none"/>
+      </w:rPr>
+    </w:lvl>
+    <w:lvl w:ilvl="6">
+      <w:start w:val="1"/>
+      <w:numFmt w:val="bullet"/>
+      <w:lvlText w:val="●"/>
+      <w:lvlJc w:val="left"/>
+      <w:pPr>
+        <w:ind w:left="5040" w:hanging="360"/>
+      </w:pPr>
+      <w:rPr>
+        <w:u w:val="none"/>
+      </w:rPr>
+    </w:lvl>
+    <w:lvl w:ilvl="7">
+      <w:start w:val="1"/>
+      <w:numFmt w:val="bullet"/>
+      <w:lvlText w:val="○"/>
+      <w:lvlJc w:val="left"/>
+      <w:pPr>
+        <w:ind w:left="5760" w:hanging="360"/>
+      </w:pPr>
+      <w:rPr>
+        <w:u w:val="none"/>
+      </w:rPr>
+    </w:lvl>
+    <w:lvl w:ilvl="8">
+      <w:start w:val="1"/>
+      <w:numFmt w:val="bullet"/>
+      <w:lvlText w:val="■"/>
+      <w:lvlJc w:val="left"/>
+      <w:pPr>
+        <w:ind w:left="6480" w:hanging="360"/>
+      </w:pPr>
+      <w:rPr>
+        <w:u w:val="none"/>
+      </w:rPr>
+    </w:lvl>
+  </w:abstractNum>
+  <w:abstractNum w:abstractNumId="7">
+    <w:lvl w:ilvl="0">
+      <w:start w:val="1"/>
+      <w:numFmt w:val="bullet"/>
+      <w:lvlText w:val="●"/>
+      <w:lvlJc w:val="left"/>
+      <w:pPr>
+        <w:ind w:left="720" w:hanging="360"/>
+      </w:pPr>
+      <w:rPr>
+        <w:u w:val="none"/>
+      </w:rPr>
+    </w:lvl>
+    <w:lvl w:ilvl="1">
+      <w:start w:val="1"/>
+      <w:numFmt w:val="bullet"/>
+      <w:lvlText w:val="○"/>
+      <w:lvlJc w:val="left"/>
+      <w:pPr>
+        <w:ind w:left="1440" w:hanging="360"/>
+      </w:pPr>
+      <w:rPr>
+        <w:u w:val="none"/>
+      </w:rPr>
+    </w:lvl>
+    <w:lvl w:ilvl="2">
+      <w:start w:val="1"/>
+      <w:numFmt w:val="bullet"/>
+      <w:lvlText w:val="■"/>
+      <w:lvlJc w:val="left"/>
+      <w:pPr>
+        <w:ind w:left="2160" w:hanging="360"/>
+      </w:pPr>
+      <w:rPr>
+        <w:u w:val="none"/>
+      </w:rPr>
+    </w:lvl>
+    <w:lvl w:ilvl="3">
+      <w:start w:val="1"/>
+      <w:numFmt w:val="bullet"/>
+      <w:lvlText w:val="●"/>
+      <w:lvlJc w:val="left"/>
+      <w:pPr>
+        <w:ind w:left="2880" w:hanging="360"/>
+      </w:pPr>
+      <w:rPr>
+        <w:u w:val="none"/>
+      </w:rPr>
+    </w:lvl>
+    <w:lvl w:ilvl="4">
+      <w:start w:val="1"/>
+      <w:numFmt w:val="bullet"/>
+      <w:lvlText w:val="○"/>
+      <w:lvlJc w:val="left"/>
+      <w:pPr>
+        <w:ind w:left="3600" w:hanging="360"/>
+      </w:pPr>
+      <w:rPr>
+        <w:u w:val="none"/>
+      </w:rPr>
+    </w:lvl>
+    <w:lvl w:ilvl="5">
+      <w:start w:val="1"/>
+      <w:numFmt w:val="bullet"/>
+      <w:lvlText w:val="■"/>
+      <w:lvlJc w:val="left"/>
+      <w:pPr>
+        <w:ind w:left="4320" w:hanging="360"/>
+      </w:pPr>
+      <w:rPr>
+        <w:u w:val="none"/>
+      </w:rPr>
+    </w:lvl>
+    <w:lvl w:ilvl="6">
+      <w:start w:val="1"/>
+      <w:numFmt w:val="bullet"/>
+      <w:lvlText w:val="●"/>
+      <w:lvlJc w:val="left"/>
+      <w:pPr>
+        <w:ind w:left="5040" w:hanging="360"/>
+      </w:pPr>
+      <w:rPr>
+        <w:u w:val="none"/>
+      </w:rPr>
+    </w:lvl>
+    <w:lvl w:ilvl="7">
+      <w:start w:val="1"/>
+      <w:numFmt w:val="bullet"/>
+      <w:lvlText w:val="○"/>
+      <w:lvlJc w:val="left"/>
+      <w:pPr>
+        <w:ind w:left="5760" w:hanging="360"/>
+      </w:pPr>
+      <w:rPr>
+        <w:u w:val="none"/>
+      </w:rPr>
+    </w:lvl>
+    <w:lvl w:ilvl="8">
+      <w:start w:val="1"/>
+      <w:numFmt w:val="bullet"/>
+      <w:lvlText w:val="■"/>
+      <w:lvlJc w:val="left"/>
+      <w:pPr>
+        <w:ind w:left="6480" w:hanging="360"/>
+      </w:pPr>
+      <w:rPr>
+        <w:u w:val="none"/>
+      </w:rPr>
+    </w:lvl>
+  </w:abstractNum>
+  <w:abstractNum w:abstractNumId="8">
     <w:lvl w:ilvl="0">
       <w:start w:val="1"/>
       <w:numFmt w:val="bullet"/>
@@ -3458,6 +3948,12 @@
   </w:num>
   <w:num w:numId="6">
     <w:abstractNumId w:val="6"/>
+  </w:num>
+  <w:num w:numId="7">
+    <w:abstractNumId w:val="7"/>
+  </w:num>
+  <w:num w:numId="8">
+    <w:abstractNumId w:val="8"/>
   </w:num>
 </w:numbering>
 </file>

</xml_diff>

<commit_message>
guion cambiado ya que se cambio la presentacion
</commit_message>
<xml_diff>
--- a/Docs/sprint3/Guion de Presentación_ Sprint 3.docx
+++ b/Docs/sprint3/Guion de Presentación_ Sprint 3.docx
@@ -2786,7 +2786,8 @@
         <w:rPr>
           <w:b w:val="1"/>
           <w:bCs w:val="1"/>
-          <w:color w:val="000000"/>
+          <w:sz w:val="24"/>
+          <w:szCs w:val="24"/>
         </w:rPr>
       </w:pPr>
       <w:bookmarkStart w:colFirst="0" w:colLast="0" w:name="_3htgf2bynsn4" w:id="25"/>
@@ -2800,92 +2801,159 @@
         </w:rPr>
         <w:t xml:space="preserve">Diapositiva 14: Estabilidad y Trabajo Futuro</w:t>
       </w:r>
+      <w:r>
+        <w:rPr>
+          <w:rtl w:val="0"/>
+        </w:rPr>
+      </w:r>
     </w:p>
     <w:p>
       <w:pPr>
         <w:spacing w:after="240" w:before="240" w:lineRule="auto"/>
-        <w:ind w:left="600" w:right="600" w:firstLine="0"/>
-        <w:jc w:val="both"/>
-        <w:rPr>
-          <w:sz w:val="24"/>
-          <w:szCs w:val="24"/>
-        </w:rPr>
-      </w:pPr>
-      <w:r>
-        <w:rPr>
-          <w:sz w:val="24"/>
-          <w:szCs w:val="24"/>
-          <w:rtl w:val="0"/>
-        </w:rPr>
-        <w:t xml:space="preserve">(Quien presenta): "Para 'Estabilidad y Trabajo Futuro', queremos dejar claro que el proyecto no termina aquí. Está construido para crecer.</w:t>
-      </w:r>
-    </w:p>
-    <w:p>
-      <w:pPr>
-        <w:numPr>
-          <w:ilvl w:val="0"/>
-          <w:numId w:val="8"/>
-        </w:numPr>
+        <w:ind w:left="720" w:right="600" w:firstLine="0"/>
+        <w:rPr>
+          <w:sz w:val="24"/>
+          <w:szCs w:val="24"/>
+        </w:rPr>
+      </w:pPr>
+      <w:r>
+        <w:rPr>
+          <w:sz w:val="24"/>
+          <w:szCs w:val="24"/>
+          <w:rtl w:val="0"/>
+        </w:rPr>
+        <w:t xml:space="preserve">(Quien presenta): "En cuanto a la 'Escalabilidad y Trabajo Futuro', nuestra proyección es clara.</w:t>
+      </w:r>
+    </w:p>
+    <w:p>
+      <w:pPr>
         <w:spacing w:after="240" w:before="240" w:lineRule="auto"/>
-        <w:ind w:left="1320" w:right="600" w:hanging="360"/>
-        <w:rPr>
-          <w:sz w:val="24"/>
-          <w:szCs w:val="24"/>
-        </w:rPr>
-      </w:pPr>
-      <w:r>
-        <w:rPr>
-          <w:b w:val="1"/>
-          <w:bCs w:val="1"/>
-          <w:sz w:val="24"/>
-          <w:szCs w:val="24"/>
-          <w:rtl w:val="0"/>
-        </w:rPr>
-        <w:t xml:space="preserve">Escalabilidad:</w:t>
-      </w:r>
-      <w:r>
-        <w:rPr>
-          <w:sz w:val="24"/>
-          <w:szCs w:val="24"/>
-          <w:rtl w:val="0"/>
-        </w:rPr>
-        <w:t xml:space="preserve"> La arquitectura que elegimos, basada en PostgreSQL y Node.js, está diseñada para manejar el crecimiento de usuarios y publicaciones. * </w:t>
-      </w:r>
-      <w:r>
-        <w:rPr>
-          <w:b w:val="1"/>
-          <w:bCs w:val="1"/>
-          <w:sz w:val="24"/>
-          <w:szCs w:val="24"/>
-          <w:rtl w:val="0"/>
-        </w:rPr>
-        <w:t xml:space="preserve">Consolidación:</w:t>
-      </w:r>
-      <w:r>
-        <w:rPr>
-          <w:sz w:val="24"/>
-          <w:szCs w:val="24"/>
-          <w:rtl w:val="0"/>
-        </w:rPr>
-        <w:t xml:space="preserve"> A mediano plazo, el objetivo es que el marketplace se consolide como el canal principal de intercambio en la UCT, reemplazando a los grupos informales. * </w:t>
-      </w:r>
-      <w:r>
-        <w:rPr>
-          <w:b w:val="1"/>
-          <w:bCs w:val="1"/>
-          <w:sz w:val="24"/>
-          <w:szCs w:val="24"/>
-          <w:rtl w:val="0"/>
-        </w:rPr>
-        <w:t xml:space="preserve">Trabajo Futuro:</w:t>
-      </w:r>
-      <w:r>
-        <w:rPr>
-          <w:sz w:val="24"/>
-          <w:szCs w:val="24"/>
-          <w:rtl w:val="0"/>
-        </w:rPr>
-        <w:t xml:space="preserve"> Tenemos un backlog de ideas para expandir la plataforma, como implementar alianzas con asociaciones estudiantiles o incluso extenderla a otras universidades."</w:t>
+        <w:ind w:left="720" w:right="600" w:firstLine="0"/>
+        <w:rPr>
+          <w:sz w:val="24"/>
+          <w:szCs w:val="24"/>
+        </w:rPr>
+      </w:pPr>
+      <w:r>
+        <w:rPr>
+          <w:sz w:val="24"/>
+          <w:szCs w:val="24"/>
+          <w:rtl w:val="0"/>
+        </w:rPr>
+        <w:t xml:space="preserve">En un horizonte de </w:t>
+      </w:r>
+      <w:r>
+        <w:rPr>
+          <w:b w:val="1"/>
+          <w:bCs w:val="1"/>
+          <w:sz w:val="24"/>
+          <w:szCs w:val="24"/>
+          <w:rtl w:val="0"/>
+        </w:rPr>
+        <w:t xml:space="preserve">1 a 2 años</w:t>
+      </w:r>
+      <w:r>
+        <w:rPr>
+          <w:sz w:val="24"/>
+          <w:szCs w:val="24"/>
+          <w:rtl w:val="0"/>
+        </w:rPr>
+        <w:t xml:space="preserve">, esperamos que el marketplace se consolide como el canal principal de intercambio de la UCT, desplazando definitivamente a los grupos informales.</w:t>
+      </w:r>
+    </w:p>
+    <w:p>
+      <w:pPr>
+        <w:spacing w:after="240" w:before="240" w:lineRule="auto"/>
+        <w:ind w:left="720" w:right="600" w:firstLine="0"/>
+        <w:rPr>
+          <w:sz w:val="24"/>
+          <w:szCs w:val="24"/>
+        </w:rPr>
+      </w:pPr>
+      <w:r>
+        <w:rPr>
+          <w:sz w:val="24"/>
+          <w:szCs w:val="24"/>
+          <w:rtl w:val="0"/>
+        </w:rPr>
+        <w:t xml:space="preserve">Para que esto funcione, nuestro objetivo estratégico es alcanzar un </w:t>
+      </w:r>
+      <w:r>
+        <w:rPr>
+          <w:b w:val="1"/>
+          <w:bCs w:val="1"/>
+          <w:sz w:val="24"/>
+          <w:szCs w:val="24"/>
+          <w:rtl w:val="0"/>
+        </w:rPr>
+        <w:t xml:space="preserve">'Volumen Crítico'</w:t>
+      </w:r>
+      <w:r>
+        <w:rPr>
+          <w:sz w:val="24"/>
+          <w:szCs w:val="24"/>
+          <w:rtl w:val="0"/>
+        </w:rPr>
+        <w:t xml:space="preserve"> de publicaciones constantes que garanticen la liquidez del mercado interno.</w:t>
+      </w:r>
+    </w:p>
+    <w:p>
+      <w:pPr>
+        <w:spacing w:after="240" w:before="240" w:lineRule="auto"/>
+        <w:ind w:left="720" w:right="600" w:firstLine="0"/>
+        <w:rPr>
+          <w:sz w:val="24"/>
+          <w:szCs w:val="24"/>
+        </w:rPr>
+      </w:pPr>
+      <w:r>
+        <w:rPr>
+          <w:sz w:val="24"/>
+          <w:szCs w:val="24"/>
+          <w:rtl w:val="0"/>
+        </w:rPr>
+        <w:t xml:space="preserve">Finalmente, nuestro BackLog a futuro ya contempla nuevas funcionalidades para enriquecer la plataforma, como </w:t>
+      </w:r>
+      <w:r>
+        <w:rPr>
+          <w:b w:val="1"/>
+          <w:bCs w:val="1"/>
+          <w:sz w:val="24"/>
+          <w:szCs w:val="24"/>
+          <w:rtl w:val="0"/>
+        </w:rPr>
+        <w:t xml:space="preserve">sistemas de valoración más avanzados</w:t>
+      </w:r>
+      <w:r>
+        <w:rPr>
+          <w:sz w:val="24"/>
+          <w:szCs w:val="24"/>
+          <w:rtl w:val="0"/>
+        </w:rPr>
+        <w:t xml:space="preserve"> y la </w:t>
+      </w:r>
+      <w:r>
+        <w:rPr>
+          <w:b w:val="1"/>
+          <w:bCs w:val="1"/>
+          <w:sz w:val="24"/>
+          <w:szCs w:val="24"/>
+          <w:rtl w:val="0"/>
+        </w:rPr>
+        <w:t xml:space="preserve">integración con calendarios académicos</w:t>
+      </w:r>
+      <w:r>
+        <w:rPr>
+          <w:sz w:val="24"/>
+          <w:szCs w:val="24"/>
+          <w:rtl w:val="0"/>
+        </w:rPr>
+        <w:t xml:space="preserve"> para ofrecer servicios relacionados en el momento oportuno."</w:t>
+      </w:r>
+      <w:r>
+        <w:rPr>
+          <w:rtl w:val="0"/>
+        </w:rPr>
       </w:r>
     </w:p>
     <w:p>
@@ -2921,8 +2989,140 @@
           <w:color w:val="000000"/>
         </w:rPr>
       </w:pPr>
-      <w:bookmarkStart w:colFirst="0" w:colLast="0" w:name="_2vrrgw2m5doa" w:id="26"/>
+      <w:bookmarkStart w:colFirst="0" w:colLast="0" w:name="_k77jtwzbb1ur" w:id="26"/>
       <w:bookmarkEnd w:id="26"/>
+      <w:r>
+        <w:rPr>
+          <w:rtl w:val="0"/>
+        </w:rPr>
+      </w:r>
+    </w:p>
+    <w:p>
+      <w:pPr>
+        <w:pStyle w:val="Heading4"/>
+        <w:keepNext w:val="0"/>
+        <w:keepLines w:val="0"/>
+        <w:spacing w:after="40" w:before="240" w:lineRule="auto"/>
+        <w:ind w:right="600"/>
+        <w:jc w:val="both"/>
+        <w:rPr>
+          <w:b w:val="1"/>
+          <w:bCs w:val="1"/>
+          <w:color w:val="000000"/>
+        </w:rPr>
+      </w:pPr>
+      <w:bookmarkStart w:colFirst="0" w:colLast="0" w:name="_tl6k4bycy15d" w:id="27"/>
+      <w:bookmarkEnd w:id="27"/>
+      <w:r>
+        <w:rPr>
+          <w:rtl w:val="0"/>
+        </w:rPr>
+      </w:r>
+    </w:p>
+    <w:p>
+      <w:pPr>
+        <w:pStyle w:val="Heading4"/>
+        <w:keepNext w:val="0"/>
+        <w:keepLines w:val="0"/>
+        <w:spacing w:after="40" w:before="240" w:lineRule="auto"/>
+        <w:ind w:right="600"/>
+        <w:jc w:val="both"/>
+        <w:rPr>
+          <w:b w:val="1"/>
+          <w:bCs w:val="1"/>
+          <w:color w:val="000000"/>
+        </w:rPr>
+      </w:pPr>
+      <w:bookmarkStart w:colFirst="0" w:colLast="0" w:name="_bx3nvado6p0c" w:id="28"/>
+      <w:bookmarkEnd w:id="28"/>
+      <w:r>
+        <w:rPr>
+          <w:rtl w:val="0"/>
+        </w:rPr>
+      </w:r>
+    </w:p>
+    <w:p>
+      <w:pPr>
+        <w:pStyle w:val="Heading4"/>
+        <w:keepNext w:val="0"/>
+        <w:keepLines w:val="0"/>
+        <w:spacing w:after="40" w:before="240" w:lineRule="auto"/>
+        <w:ind w:right="600"/>
+        <w:jc w:val="both"/>
+        <w:rPr>
+          <w:b w:val="1"/>
+          <w:bCs w:val="1"/>
+          <w:color w:val="000000"/>
+        </w:rPr>
+      </w:pPr>
+      <w:bookmarkStart w:colFirst="0" w:colLast="0" w:name="_27sp21aapzx0" w:id="29"/>
+      <w:bookmarkEnd w:id="29"/>
+      <w:r>
+        <w:rPr>
+          <w:rtl w:val="0"/>
+        </w:rPr>
+      </w:r>
+    </w:p>
+    <w:p>
+      <w:pPr>
+        <w:pStyle w:val="Heading4"/>
+        <w:keepNext w:val="0"/>
+        <w:keepLines w:val="0"/>
+        <w:spacing w:after="40" w:before="240" w:lineRule="auto"/>
+        <w:ind w:right="600"/>
+        <w:jc w:val="both"/>
+        <w:rPr>
+          <w:b w:val="1"/>
+          <w:bCs w:val="1"/>
+          <w:color w:val="000000"/>
+        </w:rPr>
+      </w:pPr>
+      <w:bookmarkStart w:colFirst="0" w:colLast="0" w:name="_c5xlgzbog8s6" w:id="30"/>
+      <w:bookmarkEnd w:id="30"/>
+      <w:r>
+        <w:rPr>
+          <w:rtl w:val="0"/>
+        </w:rPr>
+      </w:r>
+    </w:p>
+    <w:p>
+      <w:pPr>
+        <w:pStyle w:val="Heading4"/>
+        <w:keepNext w:val="0"/>
+        <w:keepLines w:val="0"/>
+        <w:spacing w:after="40" w:before="240" w:lineRule="auto"/>
+        <w:ind w:right="600"/>
+        <w:jc w:val="both"/>
+        <w:rPr>
+          <w:b w:val="1"/>
+          <w:bCs w:val="1"/>
+          <w:color w:val="000000"/>
+        </w:rPr>
+      </w:pPr>
+      <w:bookmarkStart w:colFirst="0" w:colLast="0" w:name="_5znyik4ew2zx" w:id="31"/>
+      <w:bookmarkEnd w:id="31"/>
+      <w:r>
+        <w:rPr>
+          <w:rtl w:val="0"/>
+        </w:rPr>
+      </w:r>
+    </w:p>
+    <w:p>
+      <w:pPr>
+        <w:pStyle w:val="Heading4"/>
+        <w:keepNext w:val="0"/>
+        <w:keepLines w:val="0"/>
+        <w:spacing w:after="40" w:before="240" w:lineRule="auto"/>
+        <w:ind w:right="600"/>
+        <w:jc w:val="both"/>
+        <w:rPr>
+          <w:b w:val="1"/>
+          <w:bCs w:val="1"/>
+          <w:color w:val="000000"/>
+        </w:rPr>
+      </w:pPr>
+      <w:bookmarkStart w:colFirst="0" w:colLast="0" w:name="_2vrrgw2m5doa" w:id="32"/>
+      <w:bookmarkEnd w:id="32"/>
       <w:r>
         <w:rPr>
           <w:b w:val="1"/>
@@ -3712,116 +3912,6 @@
     </w:lvl>
   </w:abstractNum>
   <w:abstractNum w:abstractNumId="7">
-    <w:lvl w:ilvl="0">
-      <w:start w:val="1"/>
-      <w:numFmt w:val="bullet"/>
-      <w:lvlText w:val="●"/>
-      <w:lvlJc w:val="left"/>
-      <w:pPr>
-        <w:ind w:left="720" w:hanging="360"/>
-      </w:pPr>
-      <w:rPr>
-        <w:u w:val="none"/>
-      </w:rPr>
-    </w:lvl>
-    <w:lvl w:ilvl="1">
-      <w:start w:val="1"/>
-      <w:numFmt w:val="bullet"/>
-      <w:lvlText w:val="○"/>
-      <w:lvlJc w:val="left"/>
-      <w:pPr>
-        <w:ind w:left="1440" w:hanging="360"/>
-      </w:pPr>
-      <w:rPr>
-        <w:u w:val="none"/>
-      </w:rPr>
-    </w:lvl>
-    <w:lvl w:ilvl="2">
-      <w:start w:val="1"/>
-      <w:numFmt w:val="bullet"/>
-      <w:lvlText w:val="■"/>
-      <w:lvlJc w:val="left"/>
-      <w:pPr>
-        <w:ind w:left="2160" w:hanging="360"/>
-      </w:pPr>
-      <w:rPr>
-        <w:u w:val="none"/>
-      </w:rPr>
-    </w:lvl>
-    <w:lvl w:ilvl="3">
-      <w:start w:val="1"/>
-      <w:numFmt w:val="bullet"/>
-      <w:lvlText w:val="●"/>
-      <w:lvlJc w:val="left"/>
-      <w:pPr>
-        <w:ind w:left="2880" w:hanging="360"/>
-      </w:pPr>
-      <w:rPr>
-        <w:u w:val="none"/>
-      </w:rPr>
-    </w:lvl>
-    <w:lvl w:ilvl="4">
-      <w:start w:val="1"/>
-      <w:numFmt w:val="bullet"/>
-      <w:lvlText w:val="○"/>
-      <w:lvlJc w:val="left"/>
-      <w:pPr>
-        <w:ind w:left="3600" w:hanging="360"/>
-      </w:pPr>
-      <w:rPr>
-        <w:u w:val="none"/>
-      </w:rPr>
-    </w:lvl>
-    <w:lvl w:ilvl="5">
-      <w:start w:val="1"/>
-      <w:numFmt w:val="bullet"/>
-      <w:lvlText w:val="■"/>
-      <w:lvlJc w:val="left"/>
-      <w:pPr>
-        <w:ind w:left="4320" w:hanging="360"/>
-      </w:pPr>
-      <w:rPr>
-        <w:u w:val="none"/>
-      </w:rPr>
-    </w:lvl>
-    <w:lvl w:ilvl="6">
-      <w:start w:val="1"/>
-      <w:numFmt w:val="bullet"/>
-      <w:lvlText w:val="●"/>
-      <w:lvlJc w:val="left"/>
-      <w:pPr>
-        <w:ind w:left="5040" w:hanging="360"/>
-      </w:pPr>
-      <w:rPr>
-        <w:u w:val="none"/>
-      </w:rPr>
-    </w:lvl>
-    <w:lvl w:ilvl="7">
-      <w:start w:val="1"/>
-      <w:numFmt w:val="bullet"/>
-      <w:lvlText w:val="○"/>
-      <w:lvlJc w:val="left"/>
-      <w:pPr>
-        <w:ind w:left="5760" w:hanging="360"/>
-      </w:pPr>
-      <w:rPr>
-        <w:u w:val="none"/>
-      </w:rPr>
-    </w:lvl>
-    <w:lvl w:ilvl="8">
-      <w:start w:val="1"/>
-      <w:numFmt w:val="bullet"/>
-      <w:lvlText w:val="■"/>
-      <w:lvlJc w:val="left"/>
-      <w:pPr>
-        <w:ind w:left="6480" w:hanging="360"/>
-      </w:pPr>
-      <w:rPr>
-        <w:u w:val="none"/>
-      </w:rPr>
-    </w:lvl>
-  </w:abstractNum>
-  <w:abstractNum w:abstractNumId="8">
     <w:lvl w:ilvl="0">
       <w:start w:val="1"/>
       <w:numFmt w:val="bullet"/>
@@ -3951,9 +4041,6 @@
   </w:num>
   <w:num w:numId="7">
     <w:abstractNumId w:val="7"/>
-  </w:num>
-  <w:num w:numId="8">
-    <w:abstractNumId w:val="8"/>
   </w:num>
 </w:numbering>
 </file>

</xml_diff>